<commit_message>
aaded client side validations
</commit_message>
<xml_diff>
--- a/netcore.docx
+++ b/netcore.docx
@@ -797,6 +797,9 @@
     </w:p>
     <w:p>
       <w:r>
+        <w:rPr>
+          <w:noProof/>
+        </w:rPr>
         <w:drawing>
           <wp:inline distT="0" distB="0" distL="0" distR="0" wp14:anchorId="2C28450B" wp14:editId="72E68C72">
             <wp:extent cx="5016500" cy="4546600"/>
@@ -854,6 +857,9 @@
     </w:p>
     <w:p>
       <w:r>
+        <w:rPr>
+          <w:noProof/>
+        </w:rPr>
         <w:lastRenderedPageBreak/>
         <w:drawing>
           <wp:inline distT="0" distB="0" distL="0" distR="0" wp14:anchorId="71F2F161" wp14:editId="7EBE999A">
@@ -1174,48 +1180,1036 @@
         <w:t>4.</w:t>
       </w:r>
       <w:r>
+        <w:t xml:space="preserve"> dotnet </w:t>
+      </w:r>
+      <w:proofErr w:type="spellStart"/>
+      <w:r>
+        <w:t>ef</w:t>
+      </w:r>
+      <w:proofErr w:type="spellEnd"/>
+      <w:r>
+        <w:t xml:space="preserve"> migrations add </w:t>
+      </w:r>
+      <w:proofErr w:type="spellStart"/>
+      <w:r>
+        <w:t>InitialCreate</w:t>
+      </w:r>
+      <w:proofErr w:type="spellEnd"/>
+    </w:p>
+    <w:p>
+      <w:r>
+        <w:t xml:space="preserve">dotnet </w:t>
+      </w:r>
+      <w:proofErr w:type="spellStart"/>
+      <w:r>
+        <w:t>ef</w:t>
+      </w:r>
+      <w:proofErr w:type="spellEnd"/>
+      <w:r>
+        <w:t xml:space="preserve"> database update</w:t>
+      </w:r>
+    </w:p>
+    <w:p>
+      <w:r>
+        <w:t xml:space="preserve">automatically the database will be created in </w:t>
+      </w:r>
+      <w:proofErr w:type="spellStart"/>
+      <w:r>
+        <w:t>sqlserver</w:t>
+      </w:r>
+      <w:proofErr w:type="spellEnd"/>
+    </w:p>
+    <w:p/>
+    <w:p/>
+    <w:p>
+      <w:pPr>
+        <w:spacing w:before="100" w:beforeAutospacing="1" w:after="100" w:afterAutospacing="1" w:line="240" w:lineRule="auto"/>
+        <w:outlineLvl w:val="2"/>
+        <w:rPr>
+          <w:rFonts w:ascii="Times New Roman" w:eastAsia="Times New Roman" w:hAnsi="Times New Roman" w:cs="Times New Roman"/>
+          <w:b/>
+          <w:bCs/>
+          <w:kern w:val="0"/>
+          <w:sz w:val="27"/>
+          <w:szCs w:val="27"/>
+          <w14:ligatures w14:val="none"/>
+        </w:rPr>
+      </w:pPr>
+      <w:r>
+        <w:rPr>
+          <w:rFonts w:ascii="Times New Roman" w:eastAsia="Times New Roman" w:hAnsi="Times New Roman" w:cs="Times New Roman"/>
+          <w:b/>
+          <w:bCs/>
+          <w:kern w:val="0"/>
+          <w:sz w:val="27"/>
+          <w:szCs w:val="27"/>
+          <w14:ligatures w14:val="none"/>
+        </w:rPr>
+        <w:t>1. View</w:t>
+      </w:r>
+    </w:p>
+    <w:p>
+      <w:pPr>
+        <w:spacing w:before="100" w:beforeAutospacing="1" w:after="100" w:afterAutospacing="1" w:line="240" w:lineRule="auto"/>
+        <w:rPr>
+          <w:rFonts w:ascii="Times New Roman" w:eastAsia="Times New Roman" w:hAnsi="Times New Roman" w:cs="Times New Roman"/>
+          <w:kern w:val="0"/>
+          <w14:ligatures w14:val="none"/>
+        </w:rPr>
+      </w:pPr>
+      <w:r>
+        <w:rPr>
+          <w:rFonts w:ascii="Times New Roman" w:eastAsia="Times New Roman" w:hAnsi="Times New Roman" w:cs="Times New Roman"/>
+          <w:kern w:val="0"/>
+          <w14:ligatures w14:val="none"/>
+        </w:rPr>
+        <w:t xml:space="preserve">A </w:t>
+      </w:r>
+      <w:r>
+        <w:rPr>
+          <w:rFonts w:ascii="Times New Roman" w:eastAsia="Times New Roman" w:hAnsi="Times New Roman" w:cs="Times New Roman"/>
+          <w:b/>
+          <w:bCs/>
+          <w:kern w:val="0"/>
+          <w14:ligatures w14:val="none"/>
+        </w:rPr>
+        <w:t>View</w:t>
+      </w:r>
+      <w:r>
+        <w:rPr>
+          <w:rFonts w:ascii="Times New Roman" w:eastAsia="Times New Roman" w:hAnsi="Times New Roman" w:cs="Times New Roman"/>
+          <w:kern w:val="0"/>
+          <w14:ligatures w14:val="none"/>
+        </w:rPr>
+        <w:t xml:space="preserve"> is a complete HTML template that represents the UI for a specific action in a controller. It is used to display data and interact with users.</w:t>
+      </w:r>
+    </w:p>
+    <w:tbl>
+      <w:tblPr>
+        <w:tblW w:w="0" w:type="auto"/>
+        <w:tblCellSpacing w:w="15" w:type="dxa"/>
+        <w:tblCellMar>
+          <w:top w:w="15" w:type="dxa"/>
+          <w:left w:w="15" w:type="dxa"/>
+          <w:bottom w:w="15" w:type="dxa"/>
+          <w:right w:w="15" w:type="dxa"/>
+        </w:tblCellMar>
+        <w:tblLook w:val="04A0" w:firstRow="1" w:lastRow="0" w:firstColumn="1" w:lastColumn="0" w:noHBand="0" w:noVBand="1"/>
+      </w:tblPr>
+      <w:tblGrid>
+        <w:gridCol w:w="1607"/>
+        <w:gridCol w:w="2858"/>
+        <w:gridCol w:w="4895"/>
+      </w:tblGrid>
+      <w:tr>
+        <w:trPr>
+          <w:tblHeader/>
+          <w:tblCellSpacing w:w="15" w:type="dxa"/>
+        </w:trPr>
+        <w:tc>
+          <w:tcPr>
+            <w:tcW w:w="0" w:type="auto"/>
+            <w:vAlign w:val="center"/>
+            <w:hideMark/>
+          </w:tcPr>
+          <w:p>
+            <w:pPr>
+              <w:spacing w:after="0" w:line="240" w:lineRule="auto"/>
+              <w:jc w:val="center"/>
+              <w:rPr>
+                <w:rFonts w:ascii="Times New Roman" w:eastAsia="Times New Roman" w:hAnsi="Times New Roman" w:cs="Times New Roman"/>
+                <w:b/>
+                <w:bCs/>
+                <w:kern w:val="0"/>
+                <w14:ligatures w14:val="none"/>
+              </w:rPr>
+            </w:pPr>
+            <w:r>
+              <w:rPr>
+                <w:rFonts w:ascii="Times New Roman" w:eastAsia="Times New Roman" w:hAnsi="Times New Roman" w:cs="Times New Roman"/>
+                <w:b/>
+                <w:bCs/>
+                <w:kern w:val="0"/>
+                <w14:ligatures w14:val="none"/>
+              </w:rPr>
+              <w:t>Feature</w:t>
+            </w:r>
+          </w:p>
+        </w:tc>
+        <w:tc>
+          <w:tcPr>
+            <w:tcW w:w="0" w:type="auto"/>
+            <w:vAlign w:val="center"/>
+            <w:hideMark/>
+          </w:tcPr>
+          <w:p>
+            <w:pPr>
+              <w:spacing w:after="0" w:line="240" w:lineRule="auto"/>
+              <w:jc w:val="center"/>
+              <w:rPr>
+                <w:rFonts w:ascii="Times New Roman" w:eastAsia="Times New Roman" w:hAnsi="Times New Roman" w:cs="Times New Roman"/>
+                <w:b/>
+                <w:bCs/>
+                <w:kern w:val="0"/>
+                <w14:ligatures w14:val="none"/>
+              </w:rPr>
+            </w:pPr>
+            <w:r>
+              <w:rPr>
+                <w:rFonts w:ascii="Times New Roman" w:eastAsia="Times New Roman" w:hAnsi="Times New Roman" w:cs="Times New Roman"/>
+                <w:b/>
+                <w:bCs/>
+                <w:kern w:val="0"/>
+                <w14:ligatures w14:val="none"/>
+              </w:rPr>
+              <w:t>View</w:t>
+            </w:r>
+          </w:p>
+        </w:tc>
+        <w:tc>
+          <w:tcPr>
+            <w:tcW w:w="0" w:type="auto"/>
+            <w:vAlign w:val="center"/>
+            <w:hideMark/>
+          </w:tcPr>
+          <w:p>
+            <w:pPr>
+              <w:spacing w:after="0" w:line="240" w:lineRule="auto"/>
+              <w:jc w:val="center"/>
+              <w:rPr>
+                <w:rFonts w:ascii="Times New Roman" w:eastAsia="Times New Roman" w:hAnsi="Times New Roman" w:cs="Times New Roman"/>
+                <w:b/>
+                <w:bCs/>
+                <w:kern w:val="0"/>
+                <w14:ligatures w14:val="none"/>
+              </w:rPr>
+            </w:pPr>
+            <w:r>
+              <w:rPr>
+                <w:rFonts w:ascii="Times New Roman" w:eastAsia="Times New Roman" w:hAnsi="Times New Roman" w:cs="Times New Roman"/>
+                <w:b/>
+                <w:bCs/>
+                <w:kern w:val="0"/>
+                <w14:ligatures w14:val="none"/>
+              </w:rPr>
+              <w:t>Partial View</w:t>
+            </w:r>
+          </w:p>
+        </w:tc>
+      </w:tr>
+      <w:tr>
+        <w:trPr>
+          <w:tblCellSpacing w:w="15" w:type="dxa"/>
+        </w:trPr>
+        <w:tc>
+          <w:tcPr>
+            <w:tcW w:w="0" w:type="auto"/>
+            <w:vAlign w:val="center"/>
+            <w:hideMark/>
+          </w:tcPr>
+          <w:p>
+            <w:pPr>
+              <w:spacing w:after="0" w:line="240" w:lineRule="auto"/>
+              <w:rPr>
+                <w:rFonts w:ascii="Times New Roman" w:eastAsia="Times New Roman" w:hAnsi="Times New Roman" w:cs="Times New Roman"/>
+                <w:kern w:val="0"/>
+                <w14:ligatures w14:val="none"/>
+              </w:rPr>
+            </w:pPr>
+            <w:r>
+              <w:rPr>
+                <w:rFonts w:ascii="Times New Roman" w:eastAsia="Times New Roman" w:hAnsi="Times New Roman" w:cs="Times New Roman"/>
+                <w:b/>
+                <w:bCs/>
+                <w:kern w:val="0"/>
+                <w14:ligatures w14:val="none"/>
+              </w:rPr>
+              <w:t>Purpose</w:t>
+            </w:r>
+          </w:p>
+        </w:tc>
+        <w:tc>
+          <w:tcPr>
+            <w:tcW w:w="0" w:type="auto"/>
+            <w:vAlign w:val="center"/>
+            <w:hideMark/>
+          </w:tcPr>
+          <w:p>
+            <w:pPr>
+              <w:spacing w:after="0" w:line="240" w:lineRule="auto"/>
+              <w:rPr>
+                <w:rFonts w:ascii="Times New Roman" w:eastAsia="Times New Roman" w:hAnsi="Times New Roman" w:cs="Times New Roman"/>
+                <w:kern w:val="0"/>
+                <w14:ligatures w14:val="none"/>
+              </w:rPr>
+            </w:pPr>
+            <w:r>
+              <w:rPr>
+                <w:rFonts w:ascii="Times New Roman" w:eastAsia="Times New Roman" w:hAnsi="Times New Roman" w:cs="Times New Roman"/>
+                <w:kern w:val="0"/>
+                <w14:ligatures w14:val="none"/>
+              </w:rPr>
+              <w:t>Renders a full HTML page</w:t>
+            </w:r>
+          </w:p>
+        </w:tc>
+        <w:tc>
+          <w:tcPr>
+            <w:tcW w:w="0" w:type="auto"/>
+            <w:vAlign w:val="center"/>
+            <w:hideMark/>
+          </w:tcPr>
+          <w:p>
+            <w:pPr>
+              <w:spacing w:after="0" w:line="240" w:lineRule="auto"/>
+              <w:rPr>
+                <w:rFonts w:ascii="Times New Roman" w:eastAsia="Times New Roman" w:hAnsi="Times New Roman" w:cs="Times New Roman"/>
+                <w:kern w:val="0"/>
+                <w14:ligatures w14:val="none"/>
+              </w:rPr>
+            </w:pPr>
+            <w:r>
+              <w:rPr>
+                <w:rFonts w:ascii="Times New Roman" w:eastAsia="Times New Roman" w:hAnsi="Times New Roman" w:cs="Times New Roman"/>
+                <w:kern w:val="0"/>
+                <w14:ligatures w14:val="none"/>
+              </w:rPr>
+              <w:t>Renders a reusable UI section</w:t>
+            </w:r>
+          </w:p>
+        </w:tc>
+      </w:tr>
+      <w:tr>
+        <w:trPr>
+          <w:tblCellSpacing w:w="15" w:type="dxa"/>
+        </w:trPr>
+        <w:tc>
+          <w:tcPr>
+            <w:tcW w:w="0" w:type="auto"/>
+            <w:vAlign w:val="center"/>
+            <w:hideMark/>
+          </w:tcPr>
+          <w:p>
+            <w:pPr>
+              <w:spacing w:after="0" w:line="240" w:lineRule="auto"/>
+              <w:rPr>
+                <w:rFonts w:ascii="Times New Roman" w:eastAsia="Times New Roman" w:hAnsi="Times New Roman" w:cs="Times New Roman"/>
+                <w:kern w:val="0"/>
+                <w14:ligatures w14:val="none"/>
+              </w:rPr>
+            </w:pPr>
+            <w:r>
+              <w:rPr>
+                <w:rFonts w:ascii="Times New Roman" w:eastAsia="Times New Roman" w:hAnsi="Times New Roman" w:cs="Times New Roman"/>
+                <w:b/>
+                <w:bCs/>
+                <w:kern w:val="0"/>
+                <w14:ligatures w14:val="none"/>
+              </w:rPr>
+              <w:t>Layout Support</w:t>
+            </w:r>
+          </w:p>
+        </w:tc>
+        <w:tc>
+          <w:tcPr>
+            <w:tcW w:w="0" w:type="auto"/>
+            <w:vAlign w:val="center"/>
+            <w:hideMark/>
+          </w:tcPr>
+          <w:p>
+            <w:pPr>
+              <w:spacing w:after="0" w:line="240" w:lineRule="auto"/>
+              <w:rPr>
+                <w:rFonts w:ascii="Times New Roman" w:eastAsia="Times New Roman" w:hAnsi="Times New Roman" w:cs="Times New Roman"/>
+                <w:kern w:val="0"/>
+                <w14:ligatures w14:val="none"/>
+              </w:rPr>
+            </w:pPr>
+            <w:r>
+              <w:rPr>
+                <w:rFonts w:ascii="Times New Roman" w:eastAsia="Times New Roman" w:hAnsi="Times New Roman" w:cs="Times New Roman"/>
+                <w:kern w:val="0"/>
+                <w14:ligatures w14:val="none"/>
+              </w:rPr>
+              <w:t>Uses a layout page</w:t>
+            </w:r>
+          </w:p>
+        </w:tc>
+        <w:tc>
+          <w:tcPr>
+            <w:tcW w:w="0" w:type="auto"/>
+            <w:vAlign w:val="center"/>
+            <w:hideMark/>
+          </w:tcPr>
+          <w:p>
+            <w:pPr>
+              <w:spacing w:after="0" w:line="240" w:lineRule="auto"/>
+              <w:rPr>
+                <w:rFonts w:ascii="Times New Roman" w:eastAsia="Times New Roman" w:hAnsi="Times New Roman" w:cs="Times New Roman"/>
+                <w:kern w:val="0"/>
+                <w14:ligatures w14:val="none"/>
+              </w:rPr>
+            </w:pPr>
+            <w:r>
+              <w:rPr>
+                <w:rFonts w:ascii="Times New Roman" w:eastAsia="Times New Roman" w:hAnsi="Times New Roman" w:cs="Times New Roman"/>
+                <w:kern w:val="0"/>
+                <w14:ligatures w14:val="none"/>
+              </w:rPr>
+              <w:t>Does not use layout by default</w:t>
+            </w:r>
+          </w:p>
+        </w:tc>
+      </w:tr>
+      <w:tr>
+        <w:trPr>
+          <w:tblCellSpacing w:w="15" w:type="dxa"/>
+        </w:trPr>
+        <w:tc>
+          <w:tcPr>
+            <w:tcW w:w="0" w:type="auto"/>
+            <w:vAlign w:val="center"/>
+            <w:hideMark/>
+          </w:tcPr>
+          <w:p>
+            <w:pPr>
+              <w:spacing w:after="0" w:line="240" w:lineRule="auto"/>
+              <w:rPr>
+                <w:rFonts w:ascii="Times New Roman" w:eastAsia="Times New Roman" w:hAnsi="Times New Roman" w:cs="Times New Roman"/>
+                <w:kern w:val="0"/>
+                <w14:ligatures w14:val="none"/>
+              </w:rPr>
+            </w:pPr>
+            <w:r>
+              <w:rPr>
+                <w:rFonts w:ascii="Times New Roman" w:eastAsia="Times New Roman" w:hAnsi="Times New Roman" w:cs="Times New Roman"/>
+                <w:b/>
+                <w:bCs/>
+                <w:kern w:val="0"/>
+                <w14:ligatures w14:val="none"/>
+              </w:rPr>
+              <w:t>Reusability</w:t>
+            </w:r>
+          </w:p>
+        </w:tc>
+        <w:tc>
+          <w:tcPr>
+            <w:tcW w:w="0" w:type="auto"/>
+            <w:vAlign w:val="center"/>
+            <w:hideMark/>
+          </w:tcPr>
+          <w:p>
+            <w:pPr>
+              <w:spacing w:after="0" w:line="240" w:lineRule="auto"/>
+              <w:rPr>
+                <w:rFonts w:ascii="Times New Roman" w:eastAsia="Times New Roman" w:hAnsi="Times New Roman" w:cs="Times New Roman"/>
+                <w:kern w:val="0"/>
+                <w14:ligatures w14:val="none"/>
+              </w:rPr>
+            </w:pPr>
+            <w:r>
+              <w:rPr>
+                <w:rFonts w:ascii="Times New Roman" w:eastAsia="Times New Roman" w:hAnsi="Times New Roman" w:cs="Times New Roman"/>
+                <w:kern w:val="0"/>
+                <w14:ligatures w14:val="none"/>
+              </w:rPr>
+              <w:t>Specific to a page</w:t>
+            </w:r>
+          </w:p>
+        </w:tc>
+        <w:tc>
+          <w:tcPr>
+            <w:tcW w:w="0" w:type="auto"/>
+            <w:vAlign w:val="center"/>
+            <w:hideMark/>
+          </w:tcPr>
+          <w:p>
+            <w:pPr>
+              <w:spacing w:after="0" w:line="240" w:lineRule="auto"/>
+              <w:rPr>
+                <w:rFonts w:ascii="Times New Roman" w:eastAsia="Times New Roman" w:hAnsi="Times New Roman" w:cs="Times New Roman"/>
+                <w:kern w:val="0"/>
+                <w14:ligatures w14:val="none"/>
+              </w:rPr>
+            </w:pPr>
+            <w:r>
+              <w:rPr>
+                <w:rFonts w:ascii="Times New Roman" w:eastAsia="Times New Roman" w:hAnsi="Times New Roman" w:cs="Times New Roman"/>
+                <w:kern w:val="0"/>
+                <w14:ligatures w14:val="none"/>
+              </w:rPr>
+              <w:t>Can be reused across multiple views</w:t>
+            </w:r>
+          </w:p>
+        </w:tc>
+      </w:tr>
+      <w:tr>
+        <w:trPr>
+          <w:tblCellSpacing w:w="15" w:type="dxa"/>
+        </w:trPr>
+        <w:tc>
+          <w:tcPr>
+            <w:tcW w:w="0" w:type="auto"/>
+            <w:vAlign w:val="center"/>
+            <w:hideMark/>
+          </w:tcPr>
+          <w:p>
+            <w:pPr>
+              <w:spacing w:after="0" w:line="240" w:lineRule="auto"/>
+              <w:rPr>
+                <w:rFonts w:ascii="Times New Roman" w:eastAsia="Times New Roman" w:hAnsi="Times New Roman" w:cs="Times New Roman"/>
+                <w:kern w:val="0"/>
+                <w14:ligatures w14:val="none"/>
+              </w:rPr>
+            </w:pPr>
+            <w:r>
+              <w:rPr>
+                <w:rFonts w:ascii="Times New Roman" w:eastAsia="Times New Roman" w:hAnsi="Times New Roman" w:cs="Times New Roman"/>
+                <w:b/>
+                <w:bCs/>
+                <w:kern w:val="0"/>
+                <w14:ligatures w14:val="none"/>
+              </w:rPr>
+              <w:t>Rendering Methods</w:t>
+            </w:r>
+          </w:p>
+        </w:tc>
+        <w:tc>
+          <w:tcPr>
+            <w:tcW w:w="0" w:type="auto"/>
+            <w:vAlign w:val="center"/>
+            <w:hideMark/>
+          </w:tcPr>
+          <w:p>
+            <w:pPr>
+              <w:spacing w:after="0" w:line="240" w:lineRule="auto"/>
+              <w:rPr>
+                <w:rFonts w:ascii="Times New Roman" w:eastAsia="Times New Roman" w:hAnsi="Times New Roman" w:cs="Times New Roman"/>
+                <w:kern w:val="0"/>
+                <w14:ligatures w14:val="none"/>
+              </w:rPr>
+            </w:pPr>
+            <w:r>
+              <w:rPr>
+                <w:rFonts w:ascii="Courier New" w:eastAsia="Times New Roman" w:hAnsi="Courier New" w:cs="Courier New"/>
+                <w:kern w:val="0"/>
+                <w:sz w:val="20"/>
+                <w:szCs w:val="20"/>
+                <w14:ligatures w14:val="none"/>
+              </w:rPr>
+              <w:t xml:space="preserve">return </w:t>
+            </w:r>
+            <w:proofErr w:type="gramStart"/>
+            <w:r>
+              <w:rPr>
+                <w:rFonts w:ascii="Courier New" w:eastAsia="Times New Roman" w:hAnsi="Courier New" w:cs="Courier New"/>
+                <w:kern w:val="0"/>
+                <w:sz w:val="20"/>
+                <w:szCs w:val="20"/>
+                <w14:ligatures w14:val="none"/>
+              </w:rPr>
+              <w:t>View(</w:t>
+            </w:r>
+            <w:proofErr w:type="gramEnd"/>
+            <w:r>
+              <w:rPr>
+                <w:rFonts w:ascii="Courier New" w:eastAsia="Times New Roman" w:hAnsi="Courier New" w:cs="Courier New"/>
+                <w:kern w:val="0"/>
+                <w:sz w:val="20"/>
+                <w:szCs w:val="20"/>
+                <w14:ligatures w14:val="none"/>
+              </w:rPr>
+              <w:t>)</w:t>
+            </w:r>
+          </w:p>
+        </w:tc>
+        <w:tc>
+          <w:tcPr>
+            <w:tcW w:w="0" w:type="auto"/>
+            <w:vAlign w:val="center"/>
+            <w:hideMark/>
+          </w:tcPr>
+          <w:p>
+            <w:pPr>
+              <w:spacing w:after="0" w:line="240" w:lineRule="auto"/>
+              <w:rPr>
+                <w:rFonts w:ascii="Times New Roman" w:eastAsia="Times New Roman" w:hAnsi="Times New Roman" w:cs="Times New Roman"/>
+                <w:kern w:val="0"/>
+                <w14:ligatures w14:val="none"/>
+              </w:rPr>
+            </w:pPr>
+            <w:r>
+              <w:rPr>
+                <w:rFonts w:ascii="Courier New" w:eastAsia="Times New Roman" w:hAnsi="Courier New" w:cs="Courier New"/>
+                <w:kern w:val="0"/>
+                <w:sz w:val="20"/>
+                <w:szCs w:val="20"/>
+                <w14:ligatures w14:val="none"/>
+              </w:rPr>
+              <w:t xml:space="preserve">@await </w:t>
+            </w:r>
+            <w:proofErr w:type="spellStart"/>
+            <w:r>
+              <w:rPr>
+                <w:rFonts w:ascii="Courier New" w:eastAsia="Times New Roman" w:hAnsi="Courier New" w:cs="Courier New"/>
+                <w:kern w:val="0"/>
+                <w:sz w:val="20"/>
+                <w:szCs w:val="20"/>
+                <w14:ligatures w14:val="none"/>
+              </w:rPr>
+              <w:t>Html.PartialAsync</w:t>
+            </w:r>
+            <w:proofErr w:type="spellEnd"/>
+            <w:r>
+              <w:rPr>
+                <w:rFonts w:ascii="Courier New" w:eastAsia="Times New Roman" w:hAnsi="Courier New" w:cs="Courier New"/>
+                <w:kern w:val="0"/>
+                <w:sz w:val="20"/>
+                <w:szCs w:val="20"/>
+                <w14:ligatures w14:val="none"/>
+              </w:rPr>
+              <w:t>()</w:t>
+            </w:r>
+            <w:r>
+              <w:rPr>
+                <w:rFonts w:ascii="Times New Roman" w:eastAsia="Times New Roman" w:hAnsi="Times New Roman" w:cs="Times New Roman"/>
+                <w:kern w:val="0"/>
+                <w14:ligatures w14:val="none"/>
+              </w:rPr>
+              <w:t xml:space="preserve"> or </w:t>
+            </w:r>
+            <w:r>
+              <w:rPr>
+                <w:rFonts w:ascii="Courier New" w:eastAsia="Times New Roman" w:hAnsi="Courier New" w:cs="Courier New"/>
+                <w:kern w:val="0"/>
+                <w:sz w:val="20"/>
+                <w:szCs w:val="20"/>
+                <w14:ligatures w14:val="none"/>
+              </w:rPr>
+              <w:t xml:space="preserve">@await </w:t>
+            </w:r>
+            <w:proofErr w:type="spellStart"/>
+            <w:r>
+              <w:rPr>
+                <w:rFonts w:ascii="Courier New" w:eastAsia="Times New Roman" w:hAnsi="Courier New" w:cs="Courier New"/>
+                <w:kern w:val="0"/>
+                <w:sz w:val="20"/>
+                <w:szCs w:val="20"/>
+                <w14:ligatures w14:val="none"/>
+              </w:rPr>
+              <w:t>Html.RenderPartialAsync</w:t>
+            </w:r>
+            <w:proofErr w:type="spellEnd"/>
+            <w:r>
+              <w:rPr>
+                <w:rFonts w:ascii="Courier New" w:eastAsia="Times New Roman" w:hAnsi="Courier New" w:cs="Courier New"/>
+                <w:kern w:val="0"/>
+                <w:sz w:val="20"/>
+                <w:szCs w:val="20"/>
+                <w14:ligatures w14:val="none"/>
+              </w:rPr>
+              <w:t>()</w:t>
+            </w:r>
+          </w:p>
+        </w:tc>
+      </w:tr>
+      <w:tr>
+        <w:trPr>
+          <w:tblCellSpacing w:w="15" w:type="dxa"/>
+        </w:trPr>
+        <w:tc>
+          <w:tcPr>
+            <w:tcW w:w="0" w:type="auto"/>
+            <w:vAlign w:val="center"/>
+            <w:hideMark/>
+          </w:tcPr>
+          <w:p>
+            <w:pPr>
+              <w:spacing w:after="0" w:line="240" w:lineRule="auto"/>
+              <w:rPr>
+                <w:rFonts w:ascii="Times New Roman" w:eastAsia="Times New Roman" w:hAnsi="Times New Roman" w:cs="Times New Roman"/>
+                <w:kern w:val="0"/>
+                <w14:ligatures w14:val="none"/>
+              </w:rPr>
+            </w:pPr>
+            <w:r>
+              <w:rPr>
+                <w:rFonts w:ascii="Times New Roman" w:eastAsia="Times New Roman" w:hAnsi="Times New Roman" w:cs="Times New Roman"/>
+                <w:b/>
+                <w:bCs/>
+                <w:kern w:val="0"/>
+                <w14:ligatures w14:val="none"/>
+              </w:rPr>
+              <w:t>Folder Location</w:t>
+            </w:r>
+          </w:p>
+        </w:tc>
+        <w:tc>
+          <w:tcPr>
+            <w:tcW w:w="0" w:type="auto"/>
+            <w:vAlign w:val="center"/>
+            <w:hideMark/>
+          </w:tcPr>
+          <w:p>
+            <w:pPr>
+              <w:spacing w:after="0" w:line="240" w:lineRule="auto"/>
+              <w:rPr>
+                <w:rFonts w:ascii="Times New Roman" w:eastAsia="Times New Roman" w:hAnsi="Times New Roman" w:cs="Times New Roman"/>
+                <w:kern w:val="0"/>
+                <w14:ligatures w14:val="none"/>
+              </w:rPr>
+            </w:pPr>
+            <w:r>
+              <w:rPr>
+                <w:rFonts w:ascii="Times New Roman" w:eastAsia="Times New Roman" w:hAnsi="Times New Roman" w:cs="Times New Roman"/>
+                <w:kern w:val="0"/>
+                <w14:ligatures w14:val="none"/>
+              </w:rPr>
+              <w:t xml:space="preserve">Stored in </w:t>
+            </w:r>
+            <w:r>
+              <w:rPr>
+                <w:rFonts w:ascii="Courier New" w:eastAsia="Times New Roman" w:hAnsi="Courier New" w:cs="Courier New"/>
+                <w:kern w:val="0"/>
+                <w:sz w:val="20"/>
+                <w:szCs w:val="20"/>
+                <w14:ligatures w14:val="none"/>
+              </w:rPr>
+              <w:t>Views/</w:t>
+            </w:r>
+            <w:proofErr w:type="spellStart"/>
+            <w:r>
+              <w:rPr>
+                <w:rFonts w:ascii="Courier New" w:eastAsia="Times New Roman" w:hAnsi="Courier New" w:cs="Courier New"/>
+                <w:kern w:val="0"/>
+                <w:sz w:val="20"/>
+                <w:szCs w:val="20"/>
+                <w14:ligatures w14:val="none"/>
+              </w:rPr>
+              <w:t>ControllerName</w:t>
+            </w:r>
+            <w:proofErr w:type="spellEnd"/>
+          </w:p>
+        </w:tc>
+        <w:tc>
+          <w:tcPr>
+            <w:tcW w:w="0" w:type="auto"/>
+            <w:vAlign w:val="center"/>
+            <w:hideMark/>
+          </w:tcPr>
+          <w:p>
+            <w:pPr>
+              <w:spacing w:after="0" w:line="240" w:lineRule="auto"/>
+              <w:rPr>
+                <w:rFonts w:ascii="Times New Roman" w:eastAsia="Times New Roman" w:hAnsi="Times New Roman" w:cs="Times New Roman"/>
+                <w:kern w:val="0"/>
+                <w14:ligatures w14:val="none"/>
+              </w:rPr>
+            </w:pPr>
+            <w:r>
+              <w:rPr>
+                <w:rFonts w:ascii="Times New Roman" w:eastAsia="Times New Roman" w:hAnsi="Times New Roman" w:cs="Times New Roman"/>
+                <w:kern w:val="0"/>
+                <w14:ligatures w14:val="none"/>
+              </w:rPr>
+              <w:t xml:space="preserve">Stored in </w:t>
+            </w:r>
+            <w:r>
+              <w:rPr>
+                <w:rFonts w:ascii="Courier New" w:eastAsia="Times New Roman" w:hAnsi="Courier New" w:cs="Courier New"/>
+                <w:kern w:val="0"/>
+                <w:sz w:val="20"/>
+                <w:szCs w:val="20"/>
+                <w14:ligatures w14:val="none"/>
+              </w:rPr>
+              <w:t>Views/Shared</w:t>
+            </w:r>
+            <w:r>
+              <w:rPr>
+                <w:rFonts w:ascii="Times New Roman" w:eastAsia="Times New Roman" w:hAnsi="Times New Roman" w:cs="Times New Roman"/>
+                <w:kern w:val="0"/>
+                <w14:ligatures w14:val="none"/>
+              </w:rPr>
+              <w:t xml:space="preserve"> or </w:t>
+            </w:r>
+            <w:r>
+              <w:rPr>
+                <w:rFonts w:ascii="Courier New" w:eastAsia="Times New Roman" w:hAnsi="Courier New" w:cs="Courier New"/>
+                <w:kern w:val="0"/>
+                <w:sz w:val="20"/>
+                <w:szCs w:val="20"/>
+                <w14:ligatures w14:val="none"/>
+              </w:rPr>
+              <w:t>Views/</w:t>
+            </w:r>
+            <w:proofErr w:type="spellStart"/>
+            <w:r>
+              <w:rPr>
+                <w:rFonts w:ascii="Courier New" w:eastAsia="Times New Roman" w:hAnsi="Courier New" w:cs="Courier New"/>
+                <w:kern w:val="0"/>
+                <w:sz w:val="20"/>
+                <w:szCs w:val="20"/>
+                <w14:ligatures w14:val="none"/>
+              </w:rPr>
+              <w:t>ControllerName</w:t>
+            </w:r>
+            <w:proofErr w:type="spellEnd"/>
+          </w:p>
+        </w:tc>
+      </w:tr>
+    </w:tbl>
+    <w:p/>
+    <w:p/>
+    <w:p>
+      <w:proofErr w:type="spellStart"/>
+      <w:r>
+        <w:t>Clientside</w:t>
+      </w:r>
+      <w:proofErr w:type="spellEnd"/>
+      <w:r>
+        <w:t xml:space="preserve"> validation</w:t>
+      </w:r>
+    </w:p>
+    <w:p>
+      <w:r>
+        <w:t xml:space="preserve">If we want to show the validations on client side like </w:t>
+      </w:r>
+      <w:proofErr w:type="spellStart"/>
+      <w:proofErr w:type="gramStart"/>
+      <w:r>
+        <w:t>html,if</w:t>
+      </w:r>
+      <w:proofErr w:type="spellEnd"/>
+      <w:proofErr w:type="gramEnd"/>
+      <w:r>
+        <w:t xml:space="preserve"> we don’t want go the controller and check validations.</w:t>
+      </w:r>
+    </w:p>
+    <w:p>
+      <w:r>
+        <w:t xml:space="preserve">Then we use </w:t>
+      </w:r>
+      <w:proofErr w:type="gramStart"/>
+      <w:r>
+        <w:t>client side</w:t>
+      </w:r>
+      <w:proofErr w:type="gramEnd"/>
+      <w:r>
+        <w:t xml:space="preserve"> validations</w:t>
+      </w:r>
+    </w:p>
+    <w:p>
+      <w:pPr>
+        <w:shd w:val="clear" w:color="auto" w:fill="1F1F1F"/>
+        <w:spacing w:after="0" w:line="270" w:lineRule="atLeast"/>
+        <w:rPr>
+          <w:rFonts w:ascii="Menlo" w:eastAsia="Times New Roman" w:hAnsi="Menlo" w:cs="Menlo"/>
+          <w:color w:val="CCCCCC"/>
+          <w:kern w:val="0"/>
+          <w:sz w:val="18"/>
+          <w:szCs w:val="18"/>
+          <w14:ligatures w14:val="none"/>
+        </w:rPr>
+      </w:pPr>
+      <w:r>
+        <w:rPr>
+          <w:rFonts w:ascii="Menlo" w:eastAsia="Times New Roman" w:hAnsi="Menlo" w:cs="Menlo"/>
+          <w:color w:val="C586C0"/>
+          <w:kern w:val="0"/>
+          <w:sz w:val="18"/>
+          <w:szCs w:val="18"/>
+          <w14:ligatures w14:val="none"/>
+        </w:rPr>
+        <w:t>@section</w:t>
+      </w:r>
+      <w:r>
+        <w:rPr>
+          <w:rFonts w:ascii="Menlo" w:eastAsia="Times New Roman" w:hAnsi="Menlo" w:cs="Menlo"/>
+          <w:color w:val="CCCCCC"/>
+          <w:kern w:val="0"/>
+          <w:sz w:val="18"/>
+          <w:szCs w:val="18"/>
+          <w14:ligatures w14:val="none"/>
+        </w:rPr>
         <w:t xml:space="preserve"> </w:t>
       </w:r>
-      <w:r>
-        <w:t xml:space="preserve">dotnet </w:t>
+      <w:proofErr w:type="gramStart"/>
+      <w:r>
+        <w:rPr>
+          <w:rFonts w:ascii="Menlo" w:eastAsia="Times New Roman" w:hAnsi="Menlo" w:cs="Menlo"/>
+          <w:color w:val="9CDCFE"/>
+          <w:kern w:val="0"/>
+          <w:sz w:val="18"/>
+          <w:szCs w:val="18"/>
+          <w14:ligatures w14:val="none"/>
+        </w:rPr>
+        <w:t>scripts</w:t>
+      </w:r>
+      <w:r>
+        <w:rPr>
+          <w:rFonts w:ascii="Menlo" w:eastAsia="Times New Roman" w:hAnsi="Menlo" w:cs="Menlo"/>
+          <w:color w:val="C586C0"/>
+          <w:kern w:val="0"/>
+          <w:sz w:val="18"/>
+          <w:szCs w:val="18"/>
+          <w14:ligatures w14:val="none"/>
+        </w:rPr>
+        <w:t>{</w:t>
+      </w:r>
+      <w:proofErr w:type="gramEnd"/>
+    </w:p>
+    <w:p>
+      <w:pPr>
+        <w:shd w:val="clear" w:color="auto" w:fill="1F1F1F"/>
+        <w:spacing w:after="0" w:line="270" w:lineRule="atLeast"/>
+        <w:rPr>
+          <w:rFonts w:ascii="Menlo" w:eastAsia="Times New Roman" w:hAnsi="Menlo" w:cs="Menlo"/>
+          <w:color w:val="CCCCCC"/>
+          <w:kern w:val="0"/>
+          <w:sz w:val="18"/>
+          <w:szCs w:val="18"/>
+          <w14:ligatures w14:val="none"/>
+        </w:rPr>
+      </w:pPr>
+      <w:r>
+        <w:rPr>
+          <w:rFonts w:ascii="Menlo" w:eastAsia="Times New Roman" w:hAnsi="Menlo" w:cs="Menlo"/>
+          <w:color w:val="CCCCCC"/>
+          <w:kern w:val="0"/>
+          <w:sz w:val="18"/>
+          <w:szCs w:val="18"/>
+          <w14:ligatures w14:val="none"/>
+        </w:rPr>
+        <w:t xml:space="preserve">   </w:t>
+      </w:r>
+      <w:r>
+        <w:rPr>
+          <w:rFonts w:ascii="Menlo" w:eastAsia="Times New Roman" w:hAnsi="Menlo" w:cs="Menlo"/>
+          <w:color w:val="808080"/>
+          <w:kern w:val="0"/>
+          <w:sz w:val="18"/>
+          <w:szCs w:val="18"/>
+          <w14:ligatures w14:val="none"/>
+        </w:rPr>
+        <w:t>&lt;</w:t>
+      </w:r>
+      <w:r>
+        <w:rPr>
+          <w:rFonts w:ascii="Menlo" w:eastAsia="Times New Roman" w:hAnsi="Menlo" w:cs="Menlo"/>
+          <w:color w:val="4EC9B0"/>
+          <w:kern w:val="0"/>
+          <w:sz w:val="18"/>
+          <w:szCs w:val="18"/>
+          <w14:ligatures w14:val="none"/>
+        </w:rPr>
+        <w:t>partial</w:t>
+      </w:r>
+      <w:r>
+        <w:rPr>
+          <w:rFonts w:ascii="Menlo" w:eastAsia="Times New Roman" w:hAnsi="Menlo" w:cs="Menlo"/>
+          <w:color w:val="CCCCCC"/>
+          <w:kern w:val="0"/>
+          <w:sz w:val="18"/>
+          <w:szCs w:val="18"/>
+          <w14:ligatures w14:val="none"/>
+        </w:rPr>
+        <w:t xml:space="preserve"> </w:t>
+      </w:r>
+      <w:r>
+        <w:rPr>
+          <w:rFonts w:ascii="Menlo" w:eastAsia="Times New Roman" w:hAnsi="Menlo" w:cs="Menlo"/>
+          <w:color w:val="4EC9B0"/>
+          <w:kern w:val="0"/>
+          <w:sz w:val="18"/>
+          <w:szCs w:val="18"/>
+          <w14:ligatures w14:val="none"/>
+        </w:rPr>
+        <w:t>name</w:t>
+      </w:r>
+      <w:r>
+        <w:rPr>
+          <w:rFonts w:ascii="Menlo" w:eastAsia="Times New Roman" w:hAnsi="Menlo" w:cs="Menlo"/>
+          <w:color w:val="CCCCCC"/>
+          <w:kern w:val="0"/>
+          <w:sz w:val="18"/>
+          <w:szCs w:val="18"/>
+          <w14:ligatures w14:val="none"/>
+        </w:rPr>
+        <w:t>=</w:t>
+      </w:r>
+      <w:r>
+        <w:rPr>
+          <w:rFonts w:ascii="Menlo" w:eastAsia="Times New Roman" w:hAnsi="Menlo" w:cs="Menlo"/>
+          <w:color w:val="808080"/>
+          <w:kern w:val="0"/>
+          <w:sz w:val="18"/>
+          <w:szCs w:val="18"/>
+          <w14:ligatures w14:val="none"/>
+        </w:rPr>
+        <w:t>"</w:t>
+      </w:r>
+      <w:r>
+        <w:rPr>
+          <w:rFonts w:ascii="Menlo" w:eastAsia="Times New Roman" w:hAnsi="Menlo" w:cs="Menlo"/>
+          <w:color w:val="CE9178"/>
+          <w:kern w:val="0"/>
+          <w:sz w:val="18"/>
+          <w:szCs w:val="18"/>
+          <w14:ligatures w14:val="none"/>
+        </w:rPr>
+        <w:t>_</w:t>
       </w:r>
       <w:proofErr w:type="spellStart"/>
       <w:r>
-        <w:t>ef</w:t>
+        <w:rPr>
+          <w:rFonts w:ascii="Menlo" w:eastAsia="Times New Roman" w:hAnsi="Menlo" w:cs="Menlo"/>
+          <w:color w:val="CE9178"/>
+          <w:kern w:val="0"/>
+          <w:sz w:val="18"/>
+          <w:szCs w:val="18"/>
+          <w14:ligatures w14:val="none"/>
+        </w:rPr>
+        <w:t>ValidationScriptsPartial</w:t>
       </w:r>
       <w:proofErr w:type="spellEnd"/>
       <w:r>
-        <w:t xml:space="preserve"> migrations add </w:t>
-      </w:r>
-      <w:proofErr w:type="spellStart"/>
-      <w:r>
-        <w:t>InitialCreate</w:t>
-      </w:r>
-      <w:proofErr w:type="spellEnd"/>
-    </w:p>
-    <w:p>
-      <w:r>
-        <w:t xml:space="preserve">dotnet </w:t>
-      </w:r>
-      <w:proofErr w:type="spellStart"/>
-      <w:r>
-        <w:t>ef</w:t>
-      </w:r>
-      <w:proofErr w:type="spellEnd"/>
-      <w:r>
-        <w:t xml:space="preserve"> database update</w:t>
-      </w:r>
-    </w:p>
-    <w:p>
-      <w:r>
-        <w:t xml:space="preserve">automatically the database will be created in </w:t>
-      </w:r>
-      <w:proofErr w:type="spellStart"/>
-      <w:r>
-        <w:t>sqlserver</w:t>
-      </w:r>
-      <w:proofErr w:type="spellEnd"/>
-    </w:p>
+        <w:rPr>
+          <w:rFonts w:ascii="Menlo" w:eastAsia="Times New Roman" w:hAnsi="Menlo" w:cs="Menlo"/>
+          <w:color w:val="808080"/>
+          <w:kern w:val="0"/>
+          <w:sz w:val="18"/>
+          <w:szCs w:val="18"/>
+          <w14:ligatures w14:val="none"/>
+        </w:rPr>
+        <w:t>"/&gt;</w:t>
+      </w:r>
+    </w:p>
+    <w:p>
+      <w:pPr>
+        <w:shd w:val="clear" w:color="auto" w:fill="1F1F1F"/>
+        <w:spacing w:after="0" w:line="270" w:lineRule="atLeast"/>
+        <w:rPr>
+          <w:rFonts w:ascii="Menlo" w:eastAsia="Times New Roman" w:hAnsi="Menlo" w:cs="Menlo"/>
+          <w:color w:val="CCCCCC"/>
+          <w:kern w:val="0"/>
+          <w:sz w:val="18"/>
+          <w:szCs w:val="18"/>
+          <w14:ligatures w14:val="none"/>
+        </w:rPr>
+      </w:pPr>
+      <w:r>
+        <w:rPr>
+          <w:rFonts w:ascii="Menlo" w:eastAsia="Times New Roman" w:hAnsi="Menlo" w:cs="Menlo"/>
+          <w:color w:val="C586C0"/>
+          <w:kern w:val="0"/>
+          <w:sz w:val="18"/>
+          <w:szCs w:val="18"/>
+          <w14:ligatures w14:val="none"/>
+        </w:rPr>
+        <w:t>}</w:t>
+      </w:r>
+    </w:p>
+    <w:p/>
     <w:p/>
     <w:p/>
     <w:p/>
@@ -1682,7 +2676,6 @@
     <w:next w:val="Normal"/>
     <w:link w:val="Heading3Char"/>
     <w:uiPriority w:val="9"/>
-    <w:semiHidden/>
     <w:unhideWhenUsed/>
     <w:qFormat/>
     <w:rsid w:val="006306F6"/>
@@ -1890,7 +2883,6 @@
     <w:basedOn w:val="DefaultParagraphFont"/>
     <w:link w:val="Heading3"/>
     <w:uiPriority w:val="9"/>
-    <w:semiHidden/>
     <w:rsid w:val="006306F6"/>
     <w:rPr>
       <w:rFonts w:eastAsiaTheme="majorEastAsia" w:cstheme="majorBidi"/>
@@ -2169,6 +3161,46 @@
     <w:rPr>
       <w:color w:val="605E5C"/>
       <w:shd w:val="clear" w:color="auto" w:fill="E1DFDD"/>
+    </w:rPr>
+  </w:style>
+  <w:style w:type="character" w:styleId="Strong">
+    <w:name w:val="Strong"/>
+    <w:basedOn w:val="DefaultParagraphFont"/>
+    <w:uiPriority w:val="22"/>
+    <w:qFormat/>
+    <w:rsid w:val="001A26D9"/>
+    <w:rPr>
+      <w:b/>
+      <w:bCs/>
+    </w:rPr>
+  </w:style>
+  <w:style w:type="paragraph" w:styleId="NormalWeb">
+    <w:name w:val="Normal (Web)"/>
+    <w:basedOn w:val="Normal"/>
+    <w:uiPriority w:val="99"/>
+    <w:semiHidden/>
+    <w:unhideWhenUsed/>
+    <w:rsid w:val="001A26D9"/>
+    <w:pPr>
+      <w:spacing w:before="100" w:beforeAutospacing="1" w:after="100" w:afterAutospacing="1" w:line="240" w:lineRule="auto"/>
+    </w:pPr>
+    <w:rPr>
+      <w:rFonts w:ascii="Times New Roman" w:eastAsia="Times New Roman" w:hAnsi="Times New Roman" w:cs="Times New Roman"/>
+      <w:kern w:val="0"/>
+      <w14:ligatures w14:val="none"/>
+    </w:rPr>
+  </w:style>
+  <w:style w:type="character" w:styleId="HTMLCode">
+    <w:name w:val="HTML Code"/>
+    <w:basedOn w:val="DefaultParagraphFont"/>
+    <w:uiPriority w:val="99"/>
+    <w:semiHidden/>
+    <w:unhideWhenUsed/>
+    <w:rsid w:val="001A26D9"/>
+    <w:rPr>
+      <w:rFonts w:ascii="Courier New" w:eastAsia="Times New Roman" w:hAnsi="Courier New" w:cs="Courier New"/>
+      <w:sz w:val="20"/>
+      <w:szCs w:val="20"/>
     </w:rPr>
   </w:style>
 </w:styles>

</xml_diff>